<commit_message>
ng show works for alugueis
</commit_message>
<xml_diff>
--- a/server/node/output.docx
+++ b/server/node/output.docx
@@ -226,7 +226,7 @@
           <w:b/>
           <w:i/>
         </w:rPr>
-        <w:t xml:space="preserve"> 14/08/2015</w:t>
+        <w:t xml:space="preserve"> 30/10/2015</w:t>
       </w:r>
       <w:proofErr w:type="spellStart"/>
       <w:r>
@@ -249,7 +249,7 @@
           <w:b/>
           <w:i/>
         </w:rPr>
-        <w:t xml:space="preserve">16/08/2015</w:t>
+        <w:t xml:space="preserve">02/11/2015</w:t>
       </w:r>
       <w:proofErr w:type="spellStart"/>
       <w:r>
@@ -272,7 +272,7 @@
           <w:b/>
           <w:i/>
         </w:rPr>
-        <w:t xml:space="preserve"> (2</w:t>
+        <w:t xml:space="preserve"> (3</w:t>
       </w:r>
       <w:proofErr w:type="spellStart"/>
       <w:r>
@@ -1367,21 +1367,21 @@
         <w:rPr>
           <w:b/>
         </w:rPr>
-        <w:t xml:space="preserve">2</w:t>
-      </w:r>
-      <w:proofErr w:type="spellStart"/>
-      <w:r>
-        <w:rPr>
-          <w:b/>
-        </w:rPr>
-        <w:t/>
-      </w:r>
-      <w:proofErr w:type="spellEnd"/>
-      <w:r>
-        <w:rPr>
-          <w:b/>
-        </w:rPr>
-        <w:t xml:space="preserve"> (DUAS</w:t>
+        <w:t xml:space="preserve">3</w:t>
+      </w:r>
+      <w:proofErr w:type="spellStart"/>
+      <w:r>
+        <w:rPr>
+          <w:b/>
+        </w:rPr>
+        <w:t/>
+      </w:r>
+      <w:proofErr w:type="spellEnd"/>
+      <w:r>
+        <w:rPr>
+          <w:b/>
+        </w:rPr>
+        <w:t xml:space="preserve"> (TR�S</w:t>
       </w:r>
       <w:proofErr w:type="spellStart"/>
       <w:r>
@@ -1503,7 +1503,7 @@
         <w:rPr>
           <w:b/>
         </w:rPr>
-        <w:t xml:space="preserve">14 de Agosto de 2015</w:t>
+        <w:t xml:space="preserve">30 de Outubro de 2015</w:t>
       </w:r>
       <w:proofErr w:type="spellStart"/>
       <w:r>
@@ -1557,7 +1557,7 @@
         <w:rPr>
           <w:b/>
         </w:rPr>
-        <w:t xml:space="preserve">16 de Agosto de 2015</w:t>
+        <w:t xml:space="preserve">2 de Novembro de 2015</w:t>
       </w:r>
       <w:proofErr w:type="spellStart"/>
       <w:r>
@@ -2191,7 +2191,7 @@
         <w:rPr>
           <w:b/>
         </w:rPr>
-        <w:t xml:space="preserve">R$ 1.650,00</w:t>
+        <w:t xml:space="preserve">R$ 2.850,00</w:t>
       </w:r>
       <w:proofErr w:type="spellStart"/>
       <w:r>
@@ -2223,7 +2223,7 @@
         <w:rPr>
           <w:b/>
         </w:rPr>
-        <w:t xml:space="preserve">(UM MIL E SEISCENTOS E CINQ�ENTA REAIS</w:t>
+        <w:t xml:space="preserve">(DOIS MIL E OITOCENTOS E CINQ�ENTA REAIS</w:t>
       </w:r>
       <w:proofErr w:type="spellStart"/>
       <w:r>
@@ -2809,7 +2809,7 @@
         <w:t xml:space="preserve"> </w:t>
       </w:r>
       <w:r>
-        <w:t xml:space="preserve">1</w:t>
+        <w:t xml:space="preserve">2</w:t>
       </w:r>
       <w:proofErr w:type="spellStart"/>
       <w:r>
@@ -2820,7 +2820,7 @@
         <w:t xml:space="preserve"> (</w:t>
       </w:r>
       <w:r>
-        <w:t xml:space="preserve">UMA</w:t>
+        <w:t xml:space="preserve">DUAS</w:t>
       </w:r>
       <w:proofErr w:type="spellStart"/>
       <w:r>
@@ -2964,7 +2964,7 @@
         <w:rPr>
           <w:b/>
         </w:rPr>
-        <w:t xml:space="preserve"> R$ 1.750,00</w:t>
+        <w:t xml:space="preserve"> R$ 1.475,00</w:t>
       </w:r>
       <w:proofErr w:type="spellStart"/>
       <w:r>
@@ -3002,7 +3002,7 @@
         <w:rPr>
           <w:b/>
         </w:rPr>
-        <w:t xml:space="preserve">UM MIL E SETECENTOS E CINQ�ENTA REAIS</w:t>
+        <w:t xml:space="preserve">UM MIL E QUATROCENTOS E SETENTA E CINCO REAIS</w:t>
       </w:r>
       <w:proofErr w:type="spellStart"/>
       <w:r>
@@ -3066,7 +3066,7 @@
         <w:rPr>
           <w:b/>
         </w:rPr>
-        <w:t xml:space="preserve">18 de Agosto de 2015</w:t>
+        <w:t xml:space="preserve">17 de Outubro de 2015</w:t>
       </w:r>
       <w:proofErr w:type="spellStart"/>
       <w:r>
@@ -3121,7 +3121,167 @@
         <w:t/>
       </w:r>
       <w:r>
-        <w:tab/>
+        <w:rPr>
+          <w:b/>
+        </w:rPr>
+        <w:t xml:space="preserve">2</w:t>
+      </w:r>
+      <w:proofErr w:type="spellStart"/>
+      <w:proofErr w:type="gramStart"/>
+      <w:r>
+        <w:rPr>
+          <w:b/>
+        </w:rPr>
+        <w:t/>
+      </w:r>
+      <w:proofErr w:type="spellEnd"/>
+      <w:proofErr w:type="gramEnd"/>
+      <w:r>
+        <w:rPr>
+          <w:b/>
+        </w:rPr>
+        <w:t xml:space="preserve"/>
+      </w:r>
+      <w:r>
+        <w:rPr>
+          <w:b/>
+          <w:vertAlign w:val="superscript"/>
+        </w:rPr>
+        <w:t>a</w:t>
+      </w:r>
+      <w:r>
+        <w:rPr>
+          <w:b/>
+        </w:rPr>
+        <w:t xml:space="preserve"> PARCELA:</w:t>
+      </w:r>
+      <w:r>
+        <w:rPr>
+          <w:b/>
+        </w:rPr>
+        <w:t xml:space="preserve"> R$ 1.475,00</w:t>
+      </w:r>
+      <w:proofErr w:type="spellStart"/>
+      <w:r>
+        <w:rPr>
+          <w:b/>
+        </w:rPr>
+        <w:t/>
+      </w:r>
+      <w:r>
+        <w:rPr>
+          <w:b/>
+        </w:rPr>
+        <w:t/>
+      </w:r>
+      <w:proofErr w:type="spellEnd"/>
+      <w:r>
+        <w:rPr>
+          <w:b/>
+        </w:rPr>
+        <w:t xml:space="preserve"/>
+      </w:r>
+      <w:r>
+        <w:rPr>
+          <w:b/>
+        </w:rPr>
+        <w:t xml:space="preserve"> </w:t>
+      </w:r>
+      <w:r>
+        <w:rPr>
+          <w:b/>
+        </w:rPr>
+        <w:t>(</w:t>
+      </w:r>
+      <w:r>
+        <w:rPr>
+          <w:b/>
+        </w:rPr>
+        <w:t xml:space="preserve">UM MIL E QUATROCENTOS E SETENTA E CINCO REAIS</w:t>
+      </w:r>
+      <w:proofErr w:type="spellStart"/>
+      <w:r>
+        <w:rPr>
+          <w:b/>
+        </w:rPr>
+        <w:t/>
+      </w:r>
+      <w:proofErr w:type="spellEnd"/>
+      <w:r>
+        <w:rPr>
+          <w:b/>
+        </w:rPr>
+        <w:t xml:space="preserve"/>
+      </w:r>
+      <w:r>
+        <w:rPr>
+          <w:b/>
+        </w:rPr>
+        <w:t>)</w:t>
+      </w:r>
+      <w:r>
+        <w:rPr>
+          <w:b/>
+        </w:rPr>
+        <w:t>,</w:t>
+      </w:r>
+      <w:r>
+        <w:rPr>
+          <w:b/>
+        </w:rPr>
+        <w:t xml:space="preserve"> </w:t>
+      </w:r>
+      <w:r>
+        <w:rPr>
+          <w:b/>
+        </w:rPr>
+        <w:t>no</w:t>
+      </w:r>
+      <w:r>
+        <w:rPr>
+          <w:b/>
+        </w:rPr>
+        <w:t xml:space="preserve"> </w:t>
+      </w:r>
+      <w:proofErr w:type="spellStart"/>
+      <w:r>
+        <w:rPr>
+          <w:b/>
+        </w:rPr>
+        <w:t>dia</w:t>
+      </w:r>
+      <w:proofErr w:type="spellEnd"/>
+      <w:r>
+        <w:rPr>
+          <w:b/>
+        </w:rPr>
+        <w:t xml:space="preserve"> </w:t>
+      </w:r>
+      <w:r>
+        <w:rPr>
+          <w:b/>
+        </w:rPr>
+        <w:t xml:space="preserve">22 de Outubro de 2015</w:t>
+      </w:r>
+      <w:proofErr w:type="spellStart"/>
+      <w:r>
+        <w:rPr>
+          <w:b/>
+        </w:rPr>
+        <w:t/>
+      </w:r>
+      <w:proofErr w:type="spellEnd"/>
+      <w:r>
+        <w:rPr>
+          <w:b/>
+        </w:rPr>
+        <w:t xml:space="preserve"/>
+      </w:r>
+      <w:r>
+        <w:rPr>
+          <w:b/>
+        </w:rPr>
+        <w:t>;</w:t>
       </w:r>
     </w:p>
     <w:p>
@@ -3148,6 +3308,41 @@
         </w:tabs>
         <w:spacing w:line="240" w:lineRule="auto"/>
         <w:contextualSpacing w:val="0"/>
+      </w:pPr>
+      <w:r>
+        <w:rPr>
+          <w:b/>
+        </w:rPr>
+        <w:t/>
+      </w:r>
+      <w:r>
+        <w:tab/>
+      </w:r>
+    </w:p>
+    <w:p>
+      <w:pPr>
+        <w:widowControl/>
+        <w:shd w:val="clear" w:color="auto" w:fill="FFFFFF"/>
+        <w:tabs>
+          <w:tab w:val="left" w:pos="916"/>
+          <w:tab w:val="left" w:pos="1832"/>
+          <w:tab w:val="left" w:pos="2748"/>
+          <w:tab w:val="left" w:pos="3664"/>
+          <w:tab w:val="left" w:pos="4580"/>
+          <w:tab w:val="left" w:pos="5496"/>
+          <w:tab w:val="left" w:pos="6412"/>
+          <w:tab w:val="left" w:pos="7328"/>
+          <w:tab w:val="left" w:pos="8244"/>
+          <w:tab w:val="left" w:pos="9160"/>
+          <w:tab w:val="left" w:pos="10076"/>
+          <w:tab w:val="left" w:pos="10992"/>
+          <w:tab w:val="left" w:pos="11908"/>
+          <w:tab w:val="left" w:pos="12824"/>
+          <w:tab w:val="left" w:pos="13740"/>
+          <w:tab w:val="left" w:pos="14656"/>
+        </w:tabs>
+        <w:spacing w:line="240" w:lineRule="auto"/>
+        <w:contextualSpacing w:val="0"/>
         <w:rPr>
           <w:b/>
         </w:rPr>
@@ -7857,7 +8052,7 @@
         <w:rPr>
           <w:b/>
         </w:rPr>
-        <w:t xml:space="preserve">18 de Agosto de 2015</w:t>
+        <w:t xml:space="preserve">17 de Outubro de 2015</w:t>
       </w:r>
       <w:proofErr w:type="spellStart"/>
       <w:r>
@@ -8156,7 +8351,7 @@
           <w:b/>
           <w:i/>
         </w:rPr>
-        <w:t xml:space="preserve">2</w:t>
+        <w:t xml:space="preserve">3</w:t>
       </w:r>
       <w:proofErr w:type="spellStart"/>
       <w:r>
@@ -8186,7 +8381,7 @@
           <w:b/>
           <w:i/>
         </w:rPr>
-        <w:t xml:space="preserve">DUAS</w:t>
+        <w:t xml:space="preserve">TR�S</w:t>
       </w:r>
       <w:proofErr w:type="spellStart"/>
       <w:r>
@@ -8239,7 +8434,7 @@
           <w:b/>
           <w:i/>
         </w:rPr>
-        <w:t xml:space="preserve">14/08/2015</w:t>
+        <w:t xml:space="preserve">30/10/2015</w:t>
       </w:r>
       <w:proofErr w:type="spellStart"/>
       <w:r>
@@ -8269,7 +8464,7 @@
           <w:b/>
           <w:i/>
         </w:rPr>
-        <w:t xml:space="preserve">16/08/2015</w:t>
+        <w:t xml:space="preserve">02/11/2015</w:t>
       </w:r>
       <w:proofErr w:type="spellStart"/>
       <w:r>
@@ -8659,7 +8854,7 @@
           <w:b/>
           <w:i/>
         </w:rPr>
-        <w:t xml:space="preserve">2</w:t>
+        <w:t xml:space="preserve">3</w:t>
       </w:r>
       <w:proofErr w:type="spellStart"/>
       <w:r>
@@ -8689,7 +8884,7 @@
           <w:b/>
           <w:i/>
         </w:rPr>
-        <w:t xml:space="preserve">DUAS</w:t>
+        <w:t xml:space="preserve">TR�S</w:t>
       </w:r>
       <w:proofErr w:type="spellStart"/>
       <w:r>
@@ -8742,7 +8937,7 @@
           <w:b/>
           <w:i/>
         </w:rPr>
-        <w:t xml:space="preserve">14/08/2015</w:t>
+        <w:t xml:space="preserve">30/10/2015</w:t>
       </w:r>
       <w:proofErr w:type="spellStart"/>
       <w:r>
@@ -8772,7 +8967,7 @@
           <w:b/>
           <w:i/>
         </w:rPr>
-        <w:t xml:space="preserve">16/08/2015</w:t>
+        <w:t xml:space="preserve">02/11/2015</w:t>
       </w:r>
       <w:proofErr w:type="spellStart"/>
       <w:r>
@@ -10099,7 +10294,7 @@
         <w:rPr>
           <w:b/>
         </w:rPr>
-        <w:t xml:space="preserve">14/08/2015</w:t>
+        <w:t xml:space="preserve">30/10/2015</w:t>
       </w:r>
       <w:proofErr w:type="spellStart"/>
       <w:r>
@@ -10195,7 +10390,7 @@
         <w:rPr>
           <w:b/>
         </w:rPr>
-        <w:t xml:space="preserve">16/08/2015</w:t>
+        <w:t xml:space="preserve">02/11/2015</w:t>
       </w:r>
       <w:proofErr w:type="spellStart"/>
       <w:r>
@@ -10340,7 +10535,7 @@
         <w:rPr>
           <w:b/>
         </w:rPr>
-        <w:t xml:space="preserve">18 de Agosto de 2015</w:t>
+        <w:t xml:space="preserve">17 de Outubro de 2015</w:t>
       </w:r>
       <w:proofErr w:type="spellStart"/>
       <w:r>

</xml_diff>

<commit_message>
delete e edit na smarttable
</commit_message>
<xml_diff>
--- a/server/node/output.docx
+++ b/server/node/output.docx
@@ -226,7 +226,7 @@
           <w:b/>
           <w:i/>
         </w:rPr>
-        <w:t xml:space="preserve"> 30/10/2015</w:t>
+        <w:t xml:space="preserve"> 12/11/2015</w:t>
       </w:r>
       <w:proofErr w:type="spellStart"/>
       <w:r>
@@ -249,7 +249,7 @@
           <w:b/>
           <w:i/>
         </w:rPr>
-        <w:t xml:space="preserve">02/11/2015</w:t>
+        <w:t xml:space="preserve">15/11/2015</w:t>
       </w:r>
       <w:proofErr w:type="spellStart"/>
       <w:r>
@@ -1503,7 +1503,7 @@
         <w:rPr>
           <w:b/>
         </w:rPr>
-        <w:t xml:space="preserve">30 de Outubro de 2015</w:t>
+        <w:t xml:space="preserve">12 de Novembro de 2015</w:t>
       </w:r>
       <w:proofErr w:type="spellStart"/>
       <w:r>
@@ -1557,7 +1557,7 @@
         <w:rPr>
           <w:b/>
         </w:rPr>
-        <w:t xml:space="preserve">2 de Novembro de 2015</w:t>
+        <w:t xml:space="preserve">15 de Novembro de 2015</w:t>
       </w:r>
       <w:proofErr w:type="spellStart"/>
       <w:r>
@@ -2191,7 +2191,7 @@
         <w:rPr>
           <w:b/>
         </w:rPr>
-        <w:t xml:space="preserve">R$ 2.850,00</w:t>
+        <w:t xml:space="preserve">R$ 2.050,00</w:t>
       </w:r>
       <w:proofErr w:type="spellStart"/>
       <w:r>
@@ -2223,7 +2223,7 @@
         <w:rPr>
           <w:b/>
         </w:rPr>
-        <w:t xml:space="preserve">(DOIS MIL E OITOCENTOS E CINQ�ENTA REAIS</w:t>
+        <w:t xml:space="preserve">(DOIS MIL E CINQ�ENTA REAIS</w:t>
       </w:r>
       <w:proofErr w:type="spellStart"/>
       <w:r>
@@ -2809,7 +2809,7 @@
         <w:t xml:space="preserve"> </w:t>
       </w:r>
       <w:r>
-        <w:t xml:space="preserve">2</w:t>
+        <w:t xml:space="preserve">1</w:t>
       </w:r>
       <w:proofErr w:type="spellStart"/>
       <w:r>
@@ -2820,7 +2820,7 @@
         <w:t xml:space="preserve"> (</w:t>
       </w:r>
       <w:r>
-        <w:t xml:space="preserve">DUAS</w:t>
+        <w:t xml:space="preserve">UMA</w:t>
       </w:r>
       <w:proofErr w:type="spellStart"/>
       <w:r>
@@ -2964,7 +2964,7 @@
         <w:rPr>
           <w:b/>
         </w:rPr>
-        <w:t xml:space="preserve"> R$ 1.475,00</w:t>
+        <w:t xml:space="preserve"> R$ 2.150,00</w:t>
       </w:r>
       <w:proofErr w:type="spellStart"/>
       <w:r>
@@ -3002,7 +3002,7 @@
         <w:rPr>
           <w:b/>
         </w:rPr>
-        <w:t xml:space="preserve">UM MIL E QUATROCENTOS E SETENTA E CINCO REAIS</w:t>
+        <w:t xml:space="preserve">DOIS MIL E CENTO E CINQ�ENTA REAIS</w:t>
       </w:r>
       <w:proofErr w:type="spellStart"/>
       <w:r>
@@ -3066,7 +3066,7 @@
         <w:rPr>
           <w:b/>
         </w:rPr>
-        <w:t xml:space="preserve">17 de Outubro de 2015</w:t>
+        <w:t xml:space="preserve">10 de Novembro de 2015</w:t>
       </w:r>
       <w:proofErr w:type="spellStart"/>
       <w:r>
@@ -3121,167 +3121,7 @@
         <w:t/>
       </w:r>
       <w:r>
-        <w:rPr>
-          <w:b/>
-        </w:rPr>
-        <w:t xml:space="preserve">2</w:t>
-      </w:r>
-      <w:proofErr w:type="spellStart"/>
-      <w:proofErr w:type="gramStart"/>
-      <w:r>
-        <w:rPr>
-          <w:b/>
-        </w:rPr>
-        <w:t/>
-      </w:r>
-      <w:proofErr w:type="spellEnd"/>
-      <w:proofErr w:type="gramEnd"/>
-      <w:r>
-        <w:rPr>
-          <w:b/>
-        </w:rPr>
-        <w:t xml:space="preserve"/>
-      </w:r>
-      <w:r>
-        <w:rPr>
-          <w:b/>
-          <w:vertAlign w:val="superscript"/>
-        </w:rPr>
-        <w:t>a</w:t>
-      </w:r>
-      <w:r>
-        <w:rPr>
-          <w:b/>
-        </w:rPr>
-        <w:t xml:space="preserve"> PARCELA:</w:t>
-      </w:r>
-      <w:r>
-        <w:rPr>
-          <w:b/>
-        </w:rPr>
-        <w:t xml:space="preserve"> R$ 1.475,00</w:t>
-      </w:r>
-      <w:proofErr w:type="spellStart"/>
-      <w:r>
-        <w:rPr>
-          <w:b/>
-        </w:rPr>
-        <w:t/>
-      </w:r>
-      <w:r>
-        <w:rPr>
-          <w:b/>
-        </w:rPr>
-        <w:t/>
-      </w:r>
-      <w:proofErr w:type="spellEnd"/>
-      <w:r>
-        <w:rPr>
-          <w:b/>
-        </w:rPr>
-        <w:t xml:space="preserve"/>
-      </w:r>
-      <w:r>
-        <w:rPr>
-          <w:b/>
-        </w:rPr>
-        <w:t xml:space="preserve"> </w:t>
-      </w:r>
-      <w:r>
-        <w:rPr>
-          <w:b/>
-        </w:rPr>
-        <w:t>(</w:t>
-      </w:r>
-      <w:r>
-        <w:rPr>
-          <w:b/>
-        </w:rPr>
-        <w:t xml:space="preserve">UM MIL E QUATROCENTOS E SETENTA E CINCO REAIS</w:t>
-      </w:r>
-      <w:proofErr w:type="spellStart"/>
-      <w:r>
-        <w:rPr>
-          <w:b/>
-        </w:rPr>
-        <w:t/>
-      </w:r>
-      <w:proofErr w:type="spellEnd"/>
-      <w:r>
-        <w:rPr>
-          <w:b/>
-        </w:rPr>
-        <w:t xml:space="preserve"/>
-      </w:r>
-      <w:r>
-        <w:rPr>
-          <w:b/>
-        </w:rPr>
-        <w:t>)</w:t>
-      </w:r>
-      <w:r>
-        <w:rPr>
-          <w:b/>
-        </w:rPr>
-        <w:t>,</w:t>
-      </w:r>
-      <w:r>
-        <w:rPr>
-          <w:b/>
-        </w:rPr>
-        <w:t xml:space="preserve"> </w:t>
-      </w:r>
-      <w:r>
-        <w:rPr>
-          <w:b/>
-        </w:rPr>
-        <w:t>no</w:t>
-      </w:r>
-      <w:r>
-        <w:rPr>
-          <w:b/>
-        </w:rPr>
-        <w:t xml:space="preserve"> </w:t>
-      </w:r>
-      <w:proofErr w:type="spellStart"/>
-      <w:r>
-        <w:rPr>
-          <w:b/>
-        </w:rPr>
-        <w:t>dia</w:t>
-      </w:r>
-      <w:proofErr w:type="spellEnd"/>
-      <w:r>
-        <w:rPr>
-          <w:b/>
-        </w:rPr>
-        <w:t xml:space="preserve"> </w:t>
-      </w:r>
-      <w:r>
-        <w:rPr>
-          <w:b/>
-        </w:rPr>
-        <w:t xml:space="preserve">22 de Outubro de 2015</w:t>
-      </w:r>
-      <w:proofErr w:type="spellStart"/>
-      <w:r>
-        <w:rPr>
-          <w:b/>
-        </w:rPr>
-        <w:t/>
-      </w:r>
-      <w:proofErr w:type="spellEnd"/>
-      <w:r>
-        <w:rPr>
-          <w:b/>
-        </w:rPr>
-        <w:t xml:space="preserve"/>
-      </w:r>
-      <w:r>
-        <w:rPr>
-          <w:b/>
-        </w:rPr>
-        <w:t>;</w:t>
+        <w:tab/>
       </w:r>
     </w:p>
     <w:p>
@@ -3308,41 +3148,6 @@
         </w:tabs>
         <w:spacing w:line="240" w:lineRule="auto"/>
         <w:contextualSpacing w:val="0"/>
-      </w:pPr>
-      <w:r>
-        <w:rPr>
-          <w:b/>
-        </w:rPr>
-        <w:t/>
-      </w:r>
-      <w:r>
-        <w:tab/>
-      </w:r>
-    </w:p>
-    <w:p>
-      <w:pPr>
-        <w:widowControl/>
-        <w:shd w:val="clear" w:color="auto" w:fill="FFFFFF"/>
-        <w:tabs>
-          <w:tab w:val="left" w:pos="916"/>
-          <w:tab w:val="left" w:pos="1832"/>
-          <w:tab w:val="left" w:pos="2748"/>
-          <w:tab w:val="left" w:pos="3664"/>
-          <w:tab w:val="left" w:pos="4580"/>
-          <w:tab w:val="left" w:pos="5496"/>
-          <w:tab w:val="left" w:pos="6412"/>
-          <w:tab w:val="left" w:pos="7328"/>
-          <w:tab w:val="left" w:pos="8244"/>
-          <w:tab w:val="left" w:pos="9160"/>
-          <w:tab w:val="left" w:pos="10076"/>
-          <w:tab w:val="left" w:pos="10992"/>
-          <w:tab w:val="left" w:pos="11908"/>
-          <w:tab w:val="left" w:pos="12824"/>
-          <w:tab w:val="left" w:pos="13740"/>
-          <w:tab w:val="left" w:pos="14656"/>
-        </w:tabs>
-        <w:spacing w:line="240" w:lineRule="auto"/>
-        <w:contextualSpacing w:val="0"/>
         <w:rPr>
           <w:b/>
         </w:rPr>
@@ -8052,7 +7857,7 @@
         <w:rPr>
           <w:b/>
         </w:rPr>
-        <w:t xml:space="preserve">17 de Outubro de 2015</w:t>
+        <w:t xml:space="preserve">10 de Novembro de 2015</w:t>
       </w:r>
       <w:proofErr w:type="spellStart"/>
       <w:r>
@@ -8434,7 +8239,7 @@
           <w:b/>
           <w:i/>
         </w:rPr>
-        <w:t xml:space="preserve">30/10/2015</w:t>
+        <w:t xml:space="preserve">12/11/2015</w:t>
       </w:r>
       <w:proofErr w:type="spellStart"/>
       <w:r>
@@ -8464,7 +8269,7 @@
           <w:b/>
           <w:i/>
         </w:rPr>
-        <w:t xml:space="preserve">02/11/2015</w:t>
+        <w:t xml:space="preserve">15/11/2015</w:t>
       </w:r>
       <w:proofErr w:type="spellStart"/>
       <w:r>
@@ -8937,7 +8742,7 @@
           <w:b/>
           <w:i/>
         </w:rPr>
-        <w:t xml:space="preserve">30/10/2015</w:t>
+        <w:t xml:space="preserve">12/11/2015</w:t>
       </w:r>
       <w:proofErr w:type="spellStart"/>
       <w:r>
@@ -8967,7 +8772,7 @@
           <w:b/>
           <w:i/>
         </w:rPr>
-        <w:t xml:space="preserve">02/11/2015</w:t>
+        <w:t xml:space="preserve">15/11/2015</w:t>
       </w:r>
       <w:proofErr w:type="spellStart"/>
       <w:r>
@@ -10294,7 +10099,7 @@
         <w:rPr>
           <w:b/>
         </w:rPr>
-        <w:t xml:space="preserve">30/10/2015</w:t>
+        <w:t xml:space="preserve">12/11/2015</w:t>
       </w:r>
       <w:proofErr w:type="spellStart"/>
       <w:r>
@@ -10390,7 +10195,7 @@
         <w:rPr>
           <w:b/>
         </w:rPr>
-        <w:t xml:space="preserve">02/11/2015</w:t>
+        <w:t xml:space="preserve">15/11/2015</w:t>
       </w:r>
       <w:proofErr w:type="spellStart"/>
       <w:r>
@@ -10535,7 +10340,7 @@
         <w:rPr>
           <w:b/>
         </w:rPr>
-        <w:t xml:space="preserve">17 de Outubro de 2015</w:t>
+        <w:t xml:space="preserve">10 de Novembro de 2015</w:t>
       </w:r>
       <w:proofErr w:type="spellStart"/>
       <w:r>

</xml_diff>